<commit_message>
Update MoonLander Concept Document.docx
</commit_message>
<xml_diff>
--- a/MoonLander Concept Document.docx
+++ b/MoonLander Concept Document.docx
@@ -529,9 +529,11 @@
               <w:widowControl w:val="0"/>
               <w:spacing w:line="240" w:lineRule="auto"/>
             </w:pPr>
+            <w:proofErr w:type="gramStart"/>
             <w:r>
               <w:t>where</w:t>
             </w:r>
+            <w:proofErr w:type="gramEnd"/>
           </w:p>
           <w:tbl>
             <w:tblPr>
@@ -609,8 +611,13 @@
               <w:spacing w:line="240" w:lineRule="auto"/>
             </w:pPr>
             <w:r>
-              <w:t>makes the player</w:t>
+              <w:t xml:space="preserve">makes the </w:t>
             </w:r>
+            <w:proofErr w:type="gramStart"/>
+            <w:r>
+              <w:t>player</w:t>
+            </w:r>
+            <w:proofErr w:type="gramEnd"/>
           </w:p>
           <w:tbl>
             <w:tblPr>
@@ -949,7 +956,21 @@
                     <w:rPr>
                       <w:color w:val="000000" w:themeColor="text1"/>
                     </w:rPr>
-                    <w:t>The Planet(Moon)</w:t>
+                    <w:t xml:space="preserve">The </w:t>
+                  </w:r>
+                  <w:proofErr w:type="gramStart"/>
+                  <w:r>
+                    <w:rPr>
+                      <w:color w:val="000000" w:themeColor="text1"/>
+                    </w:rPr>
+                    <w:t>Planet(</w:t>
+                  </w:r>
+                  <w:proofErr w:type="gramEnd"/>
+                  <w:r>
+                    <w:rPr>
+                      <w:color w:val="000000" w:themeColor="text1"/>
+                    </w:rPr>
+                    <w:t>Moon)</w:t>
                   </w:r>
                 </w:p>
               </w:tc>
@@ -1218,7 +1239,15 @@
               <w:spacing w:line="240" w:lineRule="auto"/>
             </w:pPr>
             <w:r>
-              <w:t xml:space="preserve">There will be sound effects </w:t>
+              <w:t xml:space="preserve">There will be sound </w:t>
+            </w:r>
+            <w:proofErr w:type="gramStart"/>
+            <w:r>
+              <w:t>effects</w:t>
+            </w:r>
+            <w:proofErr w:type="gramEnd"/>
+            <w:r>
+              <w:t xml:space="preserve"> </w:t>
             </w:r>
           </w:p>
           <w:tbl>
@@ -1439,8 +1468,13 @@
               <w:spacing w:line="240" w:lineRule="auto"/>
             </w:pPr>
             <w:r>
-              <w:t>[optional] There will also be</w:t>
+              <w:t xml:space="preserve">[optional] There will also </w:t>
             </w:r>
+            <w:proofErr w:type="gramStart"/>
+            <w:r>
+              <w:t>be</w:t>
+            </w:r>
+            <w:proofErr w:type="gramEnd"/>
           </w:p>
           <w:tbl>
             <w:tblPr>
@@ -1484,7 +1518,21 @@
                     <w:rPr>
                       <w:color w:val="000000" w:themeColor="text1"/>
                     </w:rPr>
-                    <w:t xml:space="preserve">A possibility of space take off sounds </w:t>
+                    <w:t xml:space="preserve">A possibility of space </w:t>
+                  </w:r>
+                  <w:proofErr w:type="gramStart"/>
+                  <w:r>
+                    <w:rPr>
+                      <w:color w:val="000000" w:themeColor="text1"/>
+                    </w:rPr>
+                    <w:t>take</w:t>
+                  </w:r>
+                  <w:proofErr w:type="gramEnd"/>
+                  <w:r>
+                    <w:rPr>
+                      <w:color w:val="000000" w:themeColor="text1"/>
+                    </w:rPr>
+                    <w:t xml:space="preserve"> off sounds</w:t>
                   </w:r>
                 </w:p>
               </w:tc>
@@ -1842,8 +1890,13 @@
               <w:spacing w:line="240" w:lineRule="auto"/>
             </w:pPr>
             <w:r>
-              <w:t>[optional] There will also be</w:t>
+              <w:t xml:space="preserve">[optional] There will also </w:t>
             </w:r>
+            <w:proofErr w:type="gramStart"/>
+            <w:r>
+              <w:t>be</w:t>
+            </w:r>
+            <w:proofErr w:type="gramEnd"/>
           </w:p>
           <w:tbl>
             <w:tblPr>
@@ -2425,8 +2478,13 @@
               <w:spacing w:line="240" w:lineRule="auto"/>
             </w:pPr>
             <w:r>
-              <w:t>and the game will end when</w:t>
+              <w:t xml:space="preserve">and the game will end </w:t>
             </w:r>
+            <w:proofErr w:type="gramStart"/>
+            <w:r>
+              <w:t>when</w:t>
+            </w:r>
+            <w:proofErr w:type="gramEnd"/>
           </w:p>
           <w:tbl>
             <w:tblPr>
@@ -2637,7 +2695,23 @@
                       <w:i/>
                       <w:color w:val="000000" w:themeColor="text1"/>
                     </w:rPr>
-                    <w:t>Controlling 2 separate vehicles(using a camera switch function)</w:t>
+                    <w:t xml:space="preserve">Controlling 2 separate </w:t>
+                  </w:r>
+                  <w:proofErr w:type="gramStart"/>
+                  <w:r>
+                    <w:rPr>
+                      <w:i/>
+                      <w:color w:val="000000" w:themeColor="text1"/>
+                    </w:rPr>
+                    <w:t>vehicles(</w:t>
+                  </w:r>
+                  <w:proofErr w:type="gramEnd"/>
+                  <w:r>
+                    <w:rPr>
+                      <w:i/>
+                      <w:color w:val="000000" w:themeColor="text1"/>
+                    </w:rPr>
+                    <w:t>using a camera switch function)</w:t>
                   </w:r>
                   <w:r>
                     <w:rPr>
@@ -3296,13 +3370,6 @@
                       <w:color w:val="B7B7B7"/>
                     </w:rPr>
                   </w:pPr>
-                  <w:r>
-                    <w:rPr>
-                      <w:i/>
-                      <w:color w:val="B7B7B7"/>
-                    </w:rPr>
-                    <w:t>Functional feature(s) by milestone #3</w:t>
-                  </w:r>
                 </w:p>
               </w:tc>
             </w:tr>
@@ -3505,13 +3572,6 @@
                       <w:color w:val="B7B7B7"/>
                     </w:rPr>
                   </w:pPr>
-                  <w:r>
-                    <w:rPr>
-                      <w:i/>
-                      <w:color w:val="B7B7B7"/>
-                    </w:rPr>
-                    <w:t>Functional feature(s) by milestone #4</w:t>
-                  </w:r>
                 </w:p>
               </w:tc>
             </w:tr>
@@ -3714,13 +3774,6 @@
                       <w:color w:val="B7B7B7"/>
                     </w:rPr>
                   </w:pPr>
-                  <w:r>
-                    <w:rPr>
-                      <w:i/>
-                      <w:color w:val="B7B7B7"/>
-                    </w:rPr>
-                    <w:t>Functional feature(s) by milestone #5</w:t>
-                  </w:r>
                 </w:p>
               </w:tc>
             </w:tr>
@@ -3923,57 +3976,6 @@
                       <w:color w:val="B7B7B7"/>
                     </w:rPr>
                   </w:pPr>
-                  <w:r>
-                    <w:rPr>
-                      <w:i/>
-                      <w:color w:val="B7B7B7"/>
-                    </w:rPr>
-                    <w:t>Feature on backlog - not a part of the minimum viable product</w:t>
-                  </w:r>
-                </w:p>
-                <w:p>
-                  <w:pPr>
-                    <w:widowControl w:val="0"/>
-                    <w:numPr>
-                      <w:ilvl w:val="0"/>
-                      <w:numId w:val="1"/>
-                    </w:numPr>
-                    <w:spacing w:line="240" w:lineRule="auto"/>
-                    <w:ind w:left="340" w:hanging="270"/>
-                    <w:rPr>
-                      <w:i/>
-                      <w:color w:val="B7B7B7"/>
-                    </w:rPr>
-                  </w:pPr>
-                  <w:r>
-                    <w:rPr>
-                      <w:i/>
-                      <w:color w:val="B7B7B7"/>
-                    </w:rPr>
-                    <w:t>Feature on backlog - not a part of the minimum viable product</w:t>
-                  </w:r>
-                </w:p>
-                <w:p>
-                  <w:pPr>
-                    <w:widowControl w:val="0"/>
-                    <w:numPr>
-                      <w:ilvl w:val="0"/>
-                      <w:numId w:val="1"/>
-                    </w:numPr>
-                    <w:spacing w:line="240" w:lineRule="auto"/>
-                    <w:ind w:left="340" w:hanging="270"/>
-                    <w:rPr>
-                      <w:i/>
-                      <w:color w:val="B7B7B7"/>
-                    </w:rPr>
-                  </w:pPr>
-                  <w:r>
-                    <w:rPr>
-                      <w:i/>
-                      <w:color w:val="B7B7B7"/>
-                    </w:rPr>
-                    <w:t>Feature on backlog - not a part of the minimum viable product</w:t>
-                  </w:r>
                 </w:p>
               </w:tc>
             </w:tr>
@@ -4096,75 +4098,47 @@
         <w:rPr>
           <w:noProof/>
         </w:rPr>
-        <mc:AlternateContent>
-          <mc:Choice Requires="wps">
-            <w:drawing>
-              <wp:inline distT="114300" distB="114300" distL="114300" distR="114300" wp14:anchorId="432CA712" wp14:editId="747C739A">
-                <wp:extent cx="6400800" cy="3123663"/>
-                <wp:effectExtent l="0" t="0" r="12700" b="13335"/>
-                <wp:docPr id="1" name="Rectangle 1"/>
-                <wp:cNvGraphicFramePr/>
-                <a:graphic xmlns:a="http://schemas.openxmlformats.org/drawingml/2006/main">
-                  <a:graphicData uri="http://schemas.microsoft.com/office/word/2010/wordprocessingShape">
-                    <wps:wsp>
-                      <wps:cNvSpPr/>
-                      <wps:spPr>
-                        <a:xfrm>
-                          <a:off x="59000" y="88500"/>
-                          <a:ext cx="6736800" cy="3274800"/>
-                        </a:xfrm>
-                        <a:prstGeom prst="rect">
-                          <a:avLst/>
-                        </a:prstGeom>
-                        <a:solidFill>
-                          <a:srgbClr val="F3F3F3"/>
-                        </a:solidFill>
-                        <a:ln w="9525" cap="flat" cmpd="sng">
-                          <a:solidFill>
-                            <a:srgbClr val="D9D9D9"/>
-                          </a:solidFill>
-                          <a:prstDash val="solid"/>
-                          <a:round/>
-                          <a:headEnd type="none" w="sm" len="sm"/>
-                          <a:tailEnd type="none" w="sm" len="sm"/>
-                        </a:ln>
-                      </wps:spPr>
-                      <wps:txbx>
-                        <w:txbxContent>
-                          <w:p>
-                            <w:pPr>
-                              <w:spacing w:line="240" w:lineRule="auto"/>
-                              <w:textDirection w:val="btLr"/>
-                            </w:pPr>
-                          </w:p>
-                        </w:txbxContent>
-                      </wps:txbx>
-                      <wps:bodyPr spcFirstLastPara="1" wrap="square" lIns="91425" tIns="91425" rIns="91425" bIns="91425" anchor="ctr" anchorCtr="0"/>
-                    </wps:wsp>
-                  </a:graphicData>
-                </a:graphic>
-              </wp:inline>
-            </w:drawing>
-          </mc:Choice>
-          <mc:Fallback>
-            <w:pict>
-              <v:rect w14:anchorId="432CA712" id="Rectangle 1" o:spid="_x0000_s1026" style="width:7in;height:245.95pt;visibility:visible;mso-wrap-style:square;mso-left-percent:-10001;mso-top-percent:-10001;mso-position-horizontal:absolute;mso-position-horizontal-relative:char;mso-position-vertical:absolute;mso-position-vertical-relative:line;mso-left-percent:-10001;mso-top-percent:-10001;v-text-anchor:middle" o:gfxdata="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" fillcolor="#f3f3f3" strokecolor="#d9d9d9">
-                <v:stroke startarrowwidth="narrow" startarrowlength="short" endarrowwidth="narrow" endarrowlength="short" joinstyle="round"/>
-                <v:textbox inset="2.53958mm,2.53958mm,2.53958mm,2.53958mm">
-                  <w:txbxContent>
-                    <w:p>
-                      <w:pPr>
-                        <w:spacing w:line="240" w:lineRule="auto"/>
-                        <w:textDirection w:val="btLr"/>
-                      </w:pPr>
-                    </w:p>
-                  </w:txbxContent>
-                </v:textbox>
-                <w10:anchorlock/>
-              </v:rect>
-            </w:pict>
-          </mc:Fallback>
-        </mc:AlternateContent>
+        <w:drawing>
+          <wp:inline distT="0" distB="0" distL="0" distR="0" wp14:anchorId="02569DF8" wp14:editId="7CD4BE01">
+            <wp:extent cx="6635750" cy="3765550"/>
+            <wp:effectExtent l="0" t="0" r="0" b="6350"/>
+            <wp:docPr id="358213123" name="Picture 2" descr="A space ship on the moon&#10;&#10;Description automatically generated"/>
+            <wp:cNvGraphicFramePr>
+              <a:graphicFrameLocks xmlns:a="http://schemas.openxmlformats.org/drawingml/2006/main" noChangeAspect="1"/>
+            </wp:cNvGraphicFramePr>
+            <a:graphic xmlns:a="http://schemas.openxmlformats.org/drawingml/2006/main">
+              <a:graphicData uri="http://schemas.openxmlformats.org/drawingml/2006/picture">
+                <pic:pic xmlns:pic="http://schemas.openxmlformats.org/drawingml/2006/picture">
+                  <pic:nvPicPr>
+                    <pic:cNvPr id="358213123" name="Picture 2" descr="A space ship on the moon&#10;&#10;Description automatically generated"/>
+                    <pic:cNvPicPr/>
+                  </pic:nvPicPr>
+                  <pic:blipFill>
+                    <a:blip r:embed="rId5">
+                      <a:extLst>
+                        <a:ext uri="{28A0092B-C50C-407E-A947-70E740481C1C}">
+                          <a14:useLocalDpi xmlns:a14="http://schemas.microsoft.com/office/drawing/2010/main" val="0"/>
+                        </a:ext>
+                      </a:extLst>
+                    </a:blip>
+                    <a:stretch>
+                      <a:fillRect/>
+                    </a:stretch>
+                  </pic:blipFill>
+                  <pic:spPr>
+                    <a:xfrm>
+                      <a:off x="0" y="0"/>
+                      <a:ext cx="6635750" cy="3765550"/>
+                    </a:xfrm>
+                    <a:prstGeom prst="rect">
+                      <a:avLst/>
+                    </a:prstGeom>
+                  </pic:spPr>
+                </pic:pic>
+              </a:graphicData>
+            </a:graphic>
+          </wp:inline>
+        </w:drawing>
       </w:r>
     </w:p>
     <w:sectPr>

</xml_diff>